<commit_message>
potential twitter data set dec 2019 feb 2020
</commit_message>
<xml_diff>
--- a/test1/git instructions.docx
+++ b/test1/git instructions.docx
@@ -3,28 +3,143 @@
 <w:document xmlns:wpc="http://schemas.microsoft.com/office/word/2010/wordprocessingCanvas" xmlns:cx="http://schemas.microsoft.com/office/drawing/2014/chartex" xmlns:cx1="http://schemas.microsoft.com/office/drawing/2015/9/8/chartex" xmlns:cx2="http://schemas.microsoft.com/office/drawing/2015/10/21/chartex" xmlns:cx3="http://schemas.microsoft.com/office/drawing/2016/5/9/chartex" xmlns:cx4="http://schemas.microsoft.com/office/drawing/2016/5/10/chartex" xmlns:cx5="http://schemas.microsoft.com/office/drawing/2016/5/11/chartex" xmlns:cx6="http://schemas.microsoft.com/office/drawing/2016/5/12/chartex" xmlns:cx7="http://schemas.microsoft.com/office/drawing/2016/5/13/chartex" xmlns:cx8="http://schemas.microsoft.com/office/drawing/2016/5/14/chartex" xmlns:mc="http://schemas.openxmlformats.org/markup-compatibility/2006" xmlns:aink="http://schemas.microsoft.com/office/drawing/2016/ink" xmlns:am3d="http://schemas.microsoft.com/office/drawing/2017/model3d" xmlns:o="urn:schemas-microsoft-com:office:office" xmlns:r="http://schemas.openxmlformats.org/officeDocument/2006/relationships" xmlns:m="http://schemas.openxmlformats.org/officeDocument/2006/math" xmlns:v="urn:schemas-microsoft-com:vml" xmlns:wp14="http://schemas.microsoft.com/office/word/2010/wordprocessingDrawing" xmlns:wp="http://schemas.openxmlformats.org/drawingml/2006/wordprocessingDrawing" xmlns:w10="urn:schemas-microsoft-com:office:word" xmlns:w="http://schemas.openxmlformats.org/wordprocessingml/2006/main" xmlns:w14="http://schemas.microsoft.com/office/word/2010/wordml" xmlns:w15="http://schemas.microsoft.com/office/word/2012/wordml" xmlns:w16cex="http://schemas.microsoft.com/office/word/2018/wordml/cex" xmlns:w16cid="http://schemas.microsoft.com/office/word/2016/wordml/cid" xmlns:w16="http://schemas.microsoft.com/office/word/2018/wordml" xmlns:w16se="http://schemas.microsoft.com/office/word/2015/wordml/symex" xmlns:wpg="http://schemas.microsoft.com/office/word/2010/wordprocessingGroup" xmlns:wpi="http://schemas.microsoft.com/office/word/2010/wordprocessingInk" xmlns:wne="http://schemas.microsoft.com/office/word/2006/wordml" xmlns:wps="http://schemas.microsoft.com/office/word/2010/wordprocessingShape" mc:Ignorable="w14 w15 w16se w16cid w16 w16cex wp14">
   <w:body>
     <w:p>
-      <w:r>
-        <w:rPr>
-          <w:rFonts w:ascii="Arial" w:hAnsi="Arial" w:cs="Arial"/>
-          <w:color w:val="1D1C1D"/>
-          <w:sz w:val="23"/>
-          <w:szCs w:val="23"/>
-          <w:shd w:val="clear" w:color="auto" w:fill="F8F8F8"/>
-        </w:rPr>
-        <w:t xml:space="preserve">Git </w:t>
-      </w:r>
-      <w:proofErr w:type="gramStart"/>
-      <w:r>
-        <w:rPr>
-          <w:rFonts w:ascii="Arial" w:hAnsi="Arial" w:cs="Arial"/>
-          <w:color w:val="1D1C1D"/>
-          <w:sz w:val="23"/>
-          <w:szCs w:val="23"/>
-          <w:shd w:val="clear" w:color="auto" w:fill="F8F8F8"/>
-        </w:rPr>
-        <w:t>add .</w:t>
-      </w:r>
-      <w:proofErr w:type="gramEnd"/>
+      <w:pPr>
+        <w:rPr>
+          <w:rFonts w:ascii="Arial" w:hAnsi="Arial" w:cs="Arial"/>
+          <w:color w:val="1D1C1D"/>
+          <w:sz w:val="23"/>
+          <w:szCs w:val="23"/>
+          <w:shd w:val="clear" w:color="auto" w:fill="F8F8F8"/>
+        </w:rPr>
+      </w:pPr>
+      <w:r>
+        <w:rPr>
+          <w:rFonts w:ascii="Arial" w:hAnsi="Arial" w:cs="Arial"/>
+          <w:color w:val="1D1C1D"/>
+          <w:sz w:val="23"/>
+          <w:szCs w:val="23"/>
+          <w:shd w:val="clear" w:color="auto" w:fill="F8F8F8"/>
+        </w:rPr>
+        <w:t>Team Project:</w:t>
+      </w:r>
+    </w:p>
+    <w:p>
+      <w:pPr>
+        <w:rPr>
+          <w:rFonts w:ascii="Arial" w:hAnsi="Arial" w:cs="Arial"/>
+          <w:color w:val="1D1C1D"/>
+          <w:sz w:val="23"/>
+          <w:szCs w:val="23"/>
+          <w:shd w:val="clear" w:color="auto" w:fill="F8F8F8"/>
+        </w:rPr>
+      </w:pPr>
+      <w:hyperlink r:id="rId4" w:history="1">
+        <w:r>
+          <w:rPr>
+            <w:rStyle w:val="Hyperlink"/>
+            <w:rFonts w:ascii="Arial" w:hAnsi="Arial" w:cs="Arial"/>
+            <w:sz w:val="23"/>
+            <w:szCs w:val="23"/>
+            <w:shd w:val="clear" w:color="auto" w:fill="F8F8F8"/>
+          </w:rPr>
+          <w:t>https://github.com/znurtokatli/COVID19TweetsDataAnalyzer</w:t>
+        </w:r>
+      </w:hyperlink>
+    </w:p>
+    <w:p>
+      <w:pPr>
+        <w:rPr>
+          <w:rFonts w:ascii="Arial" w:hAnsi="Arial" w:cs="Arial"/>
+          <w:color w:val="1D1C1D"/>
+          <w:sz w:val="23"/>
+          <w:szCs w:val="23"/>
+          <w:shd w:val="clear" w:color="auto" w:fill="F8F8F8"/>
+        </w:rPr>
+      </w:pPr>
+    </w:p>
+    <w:p>
+      <w:pPr>
+        <w:rPr>
+          <w:rFonts w:ascii="Arial" w:hAnsi="Arial" w:cs="Arial"/>
+          <w:color w:val="1D1C1D"/>
+          <w:sz w:val="23"/>
+          <w:szCs w:val="23"/>
+          <w:shd w:val="clear" w:color="auto" w:fill="F8F8F8"/>
+        </w:rPr>
+      </w:pPr>
+      <w:r>
+        <w:rPr>
+          <w:rFonts w:ascii="Arial" w:hAnsi="Arial" w:cs="Arial"/>
+          <w:color w:val="1D1C1D"/>
+          <w:sz w:val="23"/>
+          <w:szCs w:val="23"/>
+          <w:shd w:val="clear" w:color="auto" w:fill="F8F8F8"/>
+        </w:rPr>
+        <w:t>Useful commands for git branch work.</w:t>
+      </w:r>
+    </w:p>
+    <w:p>
+      <w:pPr>
+        <w:rPr>
+          <w:rFonts w:ascii="Arial" w:hAnsi="Arial" w:cs="Arial"/>
+          <w:color w:val="1D1C1D"/>
+          <w:sz w:val="23"/>
+          <w:szCs w:val="23"/>
+          <w:shd w:val="clear" w:color="auto" w:fill="F8F8F8"/>
+        </w:rPr>
+      </w:pPr>
+      <w:r>
+        <w:rPr>
+          <w:rFonts w:ascii="Arial" w:hAnsi="Arial" w:cs="Arial"/>
+          <w:color w:val="1D1C1D"/>
+          <w:sz w:val="23"/>
+          <w:szCs w:val="23"/>
+          <w:shd w:val="clear" w:color="auto" w:fill="F8F8F8"/>
+        </w:rPr>
+        <w:t>Git checkout – to move between branches</w:t>
+      </w:r>
+    </w:p>
+    <w:p>
+      <w:pPr>
+        <w:rPr>
+          <w:rFonts w:ascii="Arial" w:hAnsi="Arial" w:cs="Arial"/>
+          <w:color w:val="1D1C1D"/>
+          <w:sz w:val="23"/>
+          <w:szCs w:val="23"/>
+          <w:shd w:val="clear" w:color="auto" w:fill="F8F8F8"/>
+        </w:rPr>
+      </w:pPr>
+      <w:r>
+        <w:rPr>
+          <w:rFonts w:ascii="Arial" w:hAnsi="Arial" w:cs="Arial"/>
+          <w:color w:val="1D1C1D"/>
+          <w:sz w:val="23"/>
+          <w:szCs w:val="23"/>
+          <w:shd w:val="clear" w:color="auto" w:fill="F8F8F8"/>
+        </w:rPr>
+        <w:t>Git merge origin/main</w:t>
+      </w:r>
+    </w:p>
+    <w:p>
+      <w:pPr>
+        <w:rPr>
+          <w:rFonts w:ascii="Arial" w:hAnsi="Arial" w:cs="Arial"/>
+          <w:color w:val="1D1C1D"/>
+          <w:sz w:val="23"/>
+          <w:szCs w:val="23"/>
+          <w:shd w:val="clear" w:color="auto" w:fill="F8F8F8"/>
+        </w:rPr>
+      </w:pPr>
+      <w:r>
+        <w:rPr>
+          <w:rFonts w:ascii="Arial" w:hAnsi="Arial" w:cs="Arial"/>
+          <w:color w:val="1D1C1D"/>
+          <w:sz w:val="23"/>
+          <w:szCs w:val="23"/>
+          <w:shd w:val="clear" w:color="auto" w:fill="F8F8F8"/>
+        </w:rPr>
+        <w:t>Git add .</w:t>
+      </w:r>
       <w:r>
         <w:rPr>
           <w:rFonts w:ascii="Arial" w:hAnsi="Arial" w:cs="Arial"/>
@@ -61,29 +176,7 @@
           <w:szCs w:val="23"/>
           <w:shd w:val="clear" w:color="auto" w:fill="F8F8F8"/>
         </w:rPr>
-        <w:t>git branch -M &lt;</w:t>
-      </w:r>
-      <w:proofErr w:type="spellStart"/>
-      <w:r>
-        <w:rPr>
-          <w:rFonts w:ascii="Arial" w:hAnsi="Arial" w:cs="Arial"/>
-          <w:color w:val="1D1C1D"/>
-          <w:sz w:val="23"/>
-          <w:szCs w:val="23"/>
-          <w:shd w:val="clear" w:color="auto" w:fill="F8F8F8"/>
-        </w:rPr>
-        <w:t>newbranchname</w:t>
-      </w:r>
-      <w:proofErr w:type="spellEnd"/>
-      <w:r>
-        <w:rPr>
-          <w:rFonts w:ascii="Arial" w:hAnsi="Arial" w:cs="Arial"/>
-          <w:color w:val="1D1C1D"/>
-          <w:sz w:val="23"/>
-          <w:szCs w:val="23"/>
-          <w:shd w:val="clear" w:color="auto" w:fill="F8F8F8"/>
-        </w:rPr>
-        <w:t>&gt;</w:t>
+        <w:t>git branch -M &lt;newbranchname&gt;</w:t>
       </w:r>
       <w:r>
         <w:rPr>
@@ -102,29 +195,7 @@
           <w:szCs w:val="23"/>
           <w:shd w:val="clear" w:color="auto" w:fill="F8F8F8"/>
         </w:rPr>
-        <w:t>git push -u origin &lt;</w:t>
-      </w:r>
-      <w:proofErr w:type="spellStart"/>
-      <w:r>
-        <w:rPr>
-          <w:rFonts w:ascii="Arial" w:hAnsi="Arial" w:cs="Arial"/>
-          <w:color w:val="1D1C1D"/>
-          <w:sz w:val="23"/>
-          <w:szCs w:val="23"/>
-          <w:shd w:val="clear" w:color="auto" w:fill="F8F8F8"/>
-        </w:rPr>
-        <w:t>newbranchname</w:t>
-      </w:r>
-      <w:proofErr w:type="spellEnd"/>
-      <w:r>
-        <w:rPr>
-          <w:rFonts w:ascii="Arial" w:hAnsi="Arial" w:cs="Arial"/>
-          <w:color w:val="1D1C1D"/>
-          <w:sz w:val="23"/>
-          <w:szCs w:val="23"/>
-          <w:shd w:val="clear" w:color="auto" w:fill="F8F8F8"/>
-        </w:rPr>
-        <w:t>&gt;</w:t>
+        <w:t>git push -u origin &lt;newbranchname&gt;</w:t>
       </w:r>
       <w:r>
         <w:rPr>
@@ -143,29 +214,15 @@
           <w:szCs w:val="23"/>
           <w:shd w:val="clear" w:color="auto" w:fill="F8F8F8"/>
         </w:rPr>
-        <w:t>git push --set-upstream origin &lt;</w:t>
-      </w:r>
-      <w:proofErr w:type="spellStart"/>
-      <w:r>
-        <w:rPr>
-          <w:rFonts w:ascii="Arial" w:hAnsi="Arial" w:cs="Arial"/>
-          <w:color w:val="1D1C1D"/>
-          <w:sz w:val="23"/>
-          <w:szCs w:val="23"/>
-          <w:shd w:val="clear" w:color="auto" w:fill="F8F8F8"/>
-        </w:rPr>
-        <w:t>newbranchname</w:t>
-      </w:r>
-      <w:proofErr w:type="spellEnd"/>
-      <w:r>
-        <w:rPr>
-          <w:rFonts w:ascii="Arial" w:hAnsi="Arial" w:cs="Arial"/>
-          <w:color w:val="1D1C1D"/>
-          <w:sz w:val="23"/>
-          <w:szCs w:val="23"/>
-          <w:shd w:val="clear" w:color="auto" w:fill="F8F8F8"/>
-        </w:rPr>
-        <w:t>&gt;</w:t>
+        <w:t>git push --set-upstream origin &lt;newbranchname&gt;</w:t>
+      </w:r>
+    </w:p>
+    <w:p>
+      <w:r>
+        <w:t>Git remote</w:t>
+      </w:r>
+      <w:r>
+        <w:t xml:space="preserve"> add origin</w:t>
       </w:r>
     </w:p>
     <w:sectPr>
@@ -301,6 +358,7 @@
     <w:lsdException w:name="HTML Sample" w:semiHidden="1" w:unhideWhenUsed="1"/>
     <w:lsdException w:name="HTML Typewriter" w:semiHidden="1" w:unhideWhenUsed="1"/>
     <w:lsdException w:name="HTML Variable" w:semiHidden="1" w:unhideWhenUsed="1"/>
+    <w:lsdException w:name="Normal Table" w:semiHidden="1" w:unhideWhenUsed="1"/>
     <w:lsdException w:name="annotation subject" w:semiHidden="1" w:unhideWhenUsed="1"/>
     <w:lsdException w:name="No List" w:semiHidden="1" w:unhideWhenUsed="1"/>
     <w:lsdException w:name="Outline List 1" w:semiHidden="1" w:unhideWhenUsed="1"/>
@@ -347,8 +405,10 @@
     <w:lsdException w:name="Table Subtle 2" w:semiHidden="1" w:unhideWhenUsed="1"/>
     <w:lsdException w:name="Table Web 1" w:semiHidden="1" w:unhideWhenUsed="1"/>
     <w:lsdException w:name="Table Web 2" w:semiHidden="1" w:unhideWhenUsed="1"/>
+    <w:lsdException w:name="Table Web 3" w:semiHidden="1" w:unhideWhenUsed="1"/>
     <w:lsdException w:name="Balloon Text" w:semiHidden="1" w:unhideWhenUsed="1"/>
     <w:lsdException w:name="Table Grid" w:uiPriority="39"/>
+    <w:lsdException w:name="Table Theme" w:semiHidden="1" w:unhideWhenUsed="1"/>
     <w:lsdException w:name="Placeholder Text" w:semiHidden="1"/>
     <w:lsdException w:name="No Spacing" w:uiPriority="1" w:qFormat="1"/>
     <w:lsdException w:name="Light Shading" w:uiPriority="60"/>
@@ -600,6 +660,29 @@
     <w:uiPriority w:val="99"/>
     <w:semiHidden/>
     <w:unhideWhenUsed/>
+  </w:style>
+  <w:style w:type="character" w:styleId="Hyperlink">
+    <w:name w:val="Hyperlink"/>
+    <w:basedOn w:val="DefaultParagraphFont"/>
+    <w:uiPriority w:val="99"/>
+    <w:unhideWhenUsed/>
+    <w:rsid w:val="004746D0"/>
+    <w:rPr>
+      <w:color w:val="0563C1" w:themeColor="hyperlink"/>
+      <w:u w:val="single"/>
+    </w:rPr>
+  </w:style>
+  <w:style w:type="character" w:styleId="UnresolvedMention">
+    <w:name w:val="Unresolved Mention"/>
+    <w:basedOn w:val="DefaultParagraphFont"/>
+    <w:uiPriority w:val="99"/>
+    <w:semiHidden/>
+    <w:unhideWhenUsed/>
+    <w:rsid w:val="004746D0"/>
+    <w:rPr>
+      <w:color w:val="605E5C"/>
+      <w:shd w:val="clear" w:color="auto" w:fill="E1DFDD"/>
+    </w:rPr>
   </w:style>
 </w:styles>
 </file>

</xml_diff>